<commit_message>
Progress on Design Document
</commit_message>
<xml_diff>
--- a/blockly/accessibleblockly/Accessible Blockly Design Document.docx
+++ b/blockly/accessibleblockly/Accessible Blockly Design Document.docx
@@ -17,6 +17,9 @@
       <w:r>
         <w:t>Authors:</w:t>
       </w:r>
+      <w:r>
+        <w:t xml:space="preserve"> Rachael Bosley, Luna Meier</w:t>
+      </w:r>
     </w:p>
     <w:p>
       <w:pPr>
@@ -49,13 +52,19 @@
       <w:r>
         <w:t xml:space="preserve">Allow for people with any level of vision to work with Blockly, whether they have no vision, full vision, or somewhere </w:t>
       </w:r>
-      <w:proofErr w:type="spellStart"/>
-      <w:r>
-        <w:t>inbetween</w:t>
-      </w:r>
-      <w:proofErr w:type="spellEnd"/>
+      <w:r>
+        <w:t>in between</w:t>
+      </w:r>
       <w:r>
         <w:t>.  The program must also stay user friendly so that children can use it effectively.</w:t>
+      </w:r>
+      <w:r>
+        <w:t xml:space="preserve"> In order to allow Blockly to be used by blind users, the entire interface must be hotkey accessible and </w:t>
+      </w:r>
+      <w:bookmarkStart w:id="0" w:name="_GoBack"/>
+      <w:bookmarkEnd w:id="0"/>
+      <w:r>
+        <w:t>easily readable by a screen reader.</w:t>
       </w:r>
     </w:p>
     <w:p/>
@@ -76,13 +85,9 @@
         <w:t>):</w:t>
       </w:r>
     </w:p>
-    <w:p/>
-    <w:p>
-      <w:pPr>
-        <w:pStyle w:val="Heading2"/>
-      </w:pPr>
-      <w:r>
-        <w:t>Similar Projects:</w:t>
+    <w:p>
+      <w:r>
+        <w:t xml:space="preserve">Blockly is a visual coding interface. It allows users to create code by placing blocks together. New blocks can be easily created by developers to enable more functionality within the interface. Blockly code can be exported to XML, Python, Javascript, PHP, and Dart. Basic Blockly does not have the ability to run code, so these exports are necessary to see the final product. </w:t>
       </w:r>
     </w:p>
     <w:p/>
@@ -187,6 +192,7 @@
     </w:p>
     <w:p>
       <w:r>
+        <w:lastRenderedPageBreak/>
         <w:t>From a coding standpoint, child blocks that are within a parent block output directly into the parent block, while child blocks that are inside of a parent block are code that is run according to the parent block.</w:t>
       </w:r>
     </w:p>
@@ -195,7 +201,6 @@
         <w:pStyle w:val="Heading1"/>
       </w:pPr>
       <w:r>
-        <w:lastRenderedPageBreak/>
         <w:t>2.</w:t>
       </w:r>
       <w:r>
@@ -240,18 +245,10 @@
         <w:t xml:space="preserve">able to move to any block attached to the current block.  </w:t>
       </w:r>
       <w:r>
-        <w:t xml:space="preserve">Very often in </w:t>
-      </w:r>
-      <w:proofErr w:type="spellStart"/>
-      <w:r>
-        <w:t>B</w:t>
-      </w:r>
-      <w:r>
-        <w:t>lockly</w:t>
-      </w:r>
-      <w:proofErr w:type="spellEnd"/>
-      <w:r>
-        <w:t xml:space="preserve"> the user will need to get to </w:t>
+        <w:t>Very often in B</w:t>
+      </w:r>
+      <w:r>
+        <w:t xml:space="preserve">lockly the user will need to get to </w:t>
       </w:r>
       <w:r>
         <w:t>a child block of a parent block that is within the parent block.  In order to allow the user to select all possible child blocks of a selected parent block, we have implemented a specific mode that allows you to cycle through all possible connections of the selected block.  You press a hotkey, which allows you to use the hotkeys you were previously using to navigate through the scene to be used to select a specific connection instead.  In addition, this mode will allow you to select any fields that are part of the block, ensuring that the user has full access to the block.</w:t>
@@ -259,8 +256,6 @@
       <w:r>
         <w:t xml:space="preserve">  Once the user has interacted with the block as they like, the program returns to the normal navigation mode, where pressing the navigation hotkeys allows you to move to attached blocks and inside of blocks.</w:t>
       </w:r>
-      <w:bookmarkStart w:id="0" w:name="_GoBack"/>
-      <w:bookmarkEnd w:id="0"/>
     </w:p>
     <w:p>
       <w:pPr>
@@ -349,6 +344,7 @@
         <w:pStyle w:val="Heading1"/>
       </w:pPr>
       <w:r>
+        <w:lastRenderedPageBreak/>
         <w:t>4.</w:t>
       </w:r>
       <w:r>

</xml_diff>

<commit_message>
Modifications to features section of design doc
</commit_message>
<xml_diff>
--- a/blockly/accessibleblockly/Accessible Blockly Design Document.docx
+++ b/blockly/accessibleblockly/Accessible Blockly Design Document.docx
@@ -265,6 +265,23 @@
     </w:p>
     <w:p>
       <w:pPr>
+        <w:rPr>
+          <w:i/>
+        </w:rPr>
+      </w:pPr>
+      <w:r>
+        <w:tab/>
+      </w:r>
+      <w:r>
+        <w:rPr>
+          <w:i/>
+          <w:color w:val="5B9BD5" w:themeColor="accent1"/>
+        </w:rPr>
+        <w:t>The section above needs to be edited and some needs to be put into this section</w:t>
+      </w:r>
+    </w:p>
+    <w:p>
+      <w:pPr>
         <w:pStyle w:val="Heading3"/>
       </w:pPr>
       <w:r>
@@ -276,6 +293,35 @@
     </w:p>
     <w:p>
       <w:pPr>
+        <w:rPr>
+          <w:i/>
+        </w:rPr>
+      </w:pPr>
+      <w:r>
+        <w:tab/>
+        <w:t>The user will be able to press a key to initiate menu mo</w:t>
+      </w:r>
+      <w:r>
+        <w:t xml:space="preserve">de. In this mode, you can select a category and then select a block from that category. Alternatively, you can click on a category and click on a block and drag it into the scene.  </w:t>
+      </w:r>
+    </w:p>
+    <w:p>
+      <w:pPr>
+        <w:rPr>
+          <w:i/>
+          <w:color w:val="5B9BD5" w:themeColor="accent1"/>
+        </w:rPr>
+      </w:pPr>
+      <w:r>
+        <w:rPr>
+          <w:i/>
+          <w:color w:val="5B9BD5" w:themeColor="accent1"/>
+        </w:rPr>
+        <w:t>Add anything else here</w:t>
+      </w:r>
+    </w:p>
+    <w:p>
+      <w:pPr>
         <w:pStyle w:val="Heading3"/>
       </w:pPr>
       <w:r>
@@ -308,6 +354,18 @@
       </w:r>
     </w:p>
     <w:p>
+      <w:r>
+        <w:tab/>
+        <w:t>In order for this product to be</w:t>
+      </w:r>
+      <w:r>
+        <w:t xml:space="preserve"> accessible to blind people, everything must be accessible for use with hotkeys. People that are unable to see the screen cannot use a mouse, so they need to be able to use hotkeys instead. </w:t>
+      </w:r>
+      <w:r>
+        <w:t xml:space="preserve">This does not mean that mouse control can be disabled, because this product also needs to be available to sighted people. Hotkeys cannot conflict with mouse control or other hotkeys. </w:t>
+      </w:r>
+    </w:p>
+    <w:p>
       <w:pPr>
         <w:pStyle w:val="Heading3"/>
       </w:pPr>
@@ -330,16 +388,19 @@
       <w:r>
         <w:t>Use of Hooks for Developer Ease</w:t>
       </w:r>
-    </w:p>
-    <w:p>
+      <w:r>
+        <w:t>:</w:t>
+      </w:r>
       <w:bookmarkStart w:id="0" w:name="_GoBack"/>
       <w:bookmarkEnd w:id="0"/>
     </w:p>
+    <w:p/>
     <w:p>
       <w:pPr>
         <w:pStyle w:val="Heading2"/>
       </w:pPr>
       <w:r>
+        <w:lastRenderedPageBreak/>
         <w:t>Philosophy (What are our main goals and how do we plan on achieving them):</w:t>
       </w:r>
     </w:p>
@@ -468,216 +529,277 @@
           <w:szCs w:val="26"/>
           <w:shd w:val="clear" w:color="auto" w:fill="FFFFFF"/>
         </w:rPr>
+        <w:t>Ctrl Z: undo</w:t>
+      </w:r>
+      <w:r>
+        <w:rPr>
+          <w:color w:val="333333"/>
+          <w:sz w:val="26"/>
+          <w:szCs w:val="26"/>
+        </w:rPr>
+        <w:br/>
+      </w:r>
+      <w:r>
+        <w:rPr>
+          <w:color w:val="333333"/>
+          <w:sz w:val="26"/>
+          <w:szCs w:val="26"/>
+          <w:shd w:val="clear" w:color="auto" w:fill="FFFFFF"/>
+        </w:rPr>
+        <w:t>Delete: delete a block</w:t>
+      </w:r>
+      <w:r>
+        <w:rPr>
+          <w:color w:val="333333"/>
+          <w:sz w:val="26"/>
+          <w:szCs w:val="26"/>
+        </w:rPr>
+        <w:br/>
+      </w:r>
+      <w:r>
+        <w:rPr>
+          <w:color w:val="333333"/>
+          <w:sz w:val="26"/>
+          <w:szCs w:val="26"/>
+          <w:shd w:val="clear" w:color="auto" w:fill="FFFFFF"/>
+        </w:rPr>
+        <w:t>Enter: leaves editing a field and saves the field</w:t>
+      </w:r>
+      <w:r>
+        <w:rPr>
+          <w:color w:val="333333"/>
+          <w:sz w:val="26"/>
+          <w:szCs w:val="26"/>
+        </w:rPr>
+        <w:br/>
+      </w:r>
+      <w:r>
+        <w:rPr>
+          <w:color w:val="333333"/>
+          <w:sz w:val="26"/>
+          <w:szCs w:val="26"/>
+          <w:shd w:val="clear" w:color="auto" w:fill="FFFFFF"/>
+        </w:rPr>
+        <w:t>Escape: exit current field or menu</w:t>
+      </w:r>
+      <w:r>
+        <w:rPr>
+          <w:color w:val="333333"/>
+          <w:sz w:val="26"/>
+          <w:szCs w:val="26"/>
+        </w:rPr>
+        <w:br/>
+      </w:r>
+      <w:r>
+        <w:rPr>
+          <w:color w:val="333333"/>
+          <w:sz w:val="26"/>
+          <w:szCs w:val="26"/>
+          <w:shd w:val="clear" w:color="auto" w:fill="FFFFFF"/>
+        </w:rPr>
+        <w:t>A: traverse out</w:t>
+      </w:r>
+      <w:r>
+        <w:rPr>
+          <w:color w:val="333333"/>
+          <w:sz w:val="26"/>
+          <w:szCs w:val="26"/>
+        </w:rPr>
+        <w:br/>
+      </w:r>
+      <w:r>
+        <w:rPr>
+          <w:color w:val="333333"/>
+          <w:sz w:val="26"/>
+          <w:szCs w:val="26"/>
+          <w:shd w:val="clear" w:color="auto" w:fill="FFFFFF"/>
+        </w:rPr>
+        <w:t>C: add a comment to selected block</w:t>
+      </w:r>
+      <w:r>
+        <w:rPr>
+          <w:color w:val="333333"/>
+          <w:sz w:val="26"/>
+          <w:szCs w:val="26"/>
+        </w:rPr>
+        <w:br/>
+      </w:r>
+      <w:r>
+        <w:rPr>
+          <w:color w:val="333333"/>
+          <w:sz w:val="26"/>
+          <w:szCs w:val="26"/>
+          <w:shd w:val="clear" w:color="auto" w:fill="FFFFFF"/>
+        </w:rPr>
+        <w:t>D: traverse in</w:t>
+      </w:r>
+      <w:r>
+        <w:rPr>
+          <w:color w:val="333333"/>
+          <w:sz w:val="26"/>
+          <w:szCs w:val="26"/>
+        </w:rPr>
+        <w:br/>
+      </w:r>
+      <w:r>
+        <w:rPr>
+          <w:color w:val="333333"/>
+          <w:sz w:val="26"/>
+          <w:szCs w:val="26"/>
+          <w:shd w:val="clear" w:color="auto" w:fill="FFFFFF"/>
+        </w:rPr>
+        <w:t>G: jump to associated block or comment</w:t>
+      </w:r>
+      <w:r>
+        <w:rPr>
+          <w:color w:val="333333"/>
+          <w:sz w:val="26"/>
+          <w:szCs w:val="26"/>
+        </w:rPr>
+        <w:br/>
+      </w:r>
+      <w:r>
+        <w:rPr>
+          <w:color w:val="333333"/>
+          <w:sz w:val="26"/>
+          <w:szCs w:val="26"/>
+          <w:shd w:val="clear" w:color="auto" w:fill="FFFFFF"/>
+        </w:rPr>
+        <w:t>R: jump to top of section</w:t>
+      </w:r>
+      <w:r>
+        <w:rPr>
+          <w:color w:val="333333"/>
+          <w:sz w:val="26"/>
+          <w:szCs w:val="26"/>
+        </w:rPr>
+        <w:br/>
+      </w:r>
+      <w:r>
+        <w:rPr>
+          <w:color w:val="333333"/>
+          <w:sz w:val="26"/>
+          <w:szCs w:val="26"/>
+          <w:shd w:val="clear" w:color="auto" w:fill="FFFFFF"/>
+        </w:rPr>
+        <w:t>S: traverse down</w:t>
+      </w:r>
+      <w:r>
+        <w:rPr>
+          <w:color w:val="333333"/>
+          <w:sz w:val="26"/>
+          <w:szCs w:val="26"/>
+        </w:rPr>
+        <w:br/>
+      </w:r>
+      <w:r>
+        <w:rPr>
+          <w:color w:val="333333"/>
+          <w:sz w:val="26"/>
+          <w:szCs w:val="26"/>
+          <w:shd w:val="clear" w:color="auto" w:fill="FFFFFF"/>
+        </w:rPr>
+        <w:t>W: traverse up</w:t>
+      </w:r>
+    </w:p>
+    <w:p>
+      <w:pPr>
+        <w:pStyle w:val="Heading1"/>
+      </w:pPr>
+      <w:r>
+        <w:t>3.</w:t>
+      </w:r>
+      <w:r>
+        <w:t xml:space="preserve"> </w:t>
+      </w:r>
+      <w:r>
+        <w:t>Technical</w:t>
+      </w:r>
+    </w:p>
+    <w:p>
+      <w:pPr>
+        <w:pStyle w:val="Heading2"/>
+        <w:rPr>
+          <w:b w:val="0"/>
+        </w:rPr>
+      </w:pPr>
+      <w:r>
+        <w:t>Libraries Used:</w:t>
+      </w:r>
+      <w:r>
+        <w:t xml:space="preserve"> </w:t>
+      </w:r>
+    </w:p>
+    <w:p>
+      <w:pPr>
+        <w:rPr>
+          <w:sz w:val="26"/>
+          <w:szCs w:val="26"/>
+        </w:rPr>
+      </w:pPr>
+      <w:r>
+        <w:rPr>
+          <w:sz w:val="26"/>
+          <w:szCs w:val="26"/>
+        </w:rPr>
+        <w:t>We are using the Google Closure lib</w:t>
+      </w:r>
+      <w:r>
+        <w:rPr>
+          <w:sz w:val="26"/>
+          <w:szCs w:val="26"/>
+        </w:rPr>
+        <w:t>rary for Javascript. This is necessary, because in order to keep our code up to Google coding standards, we need to use Closure.</w:t>
+      </w:r>
+    </w:p>
+    <w:p>
+      <w:pPr>
+        <w:pStyle w:val="Heading2"/>
+      </w:pPr>
+      <w:r>
+        <w:t>Coding Standards:</w:t>
+      </w:r>
+    </w:p>
+    <w:p/>
+    <w:p>
+      <w:pPr>
+        <w:rPr>
+          <w:sz w:val="26"/>
+          <w:szCs w:val="26"/>
+        </w:rPr>
+      </w:pPr>
+      <w:r>
+        <w:rPr>
+          <w:sz w:val="26"/>
+          <w:szCs w:val="26"/>
+        </w:rPr>
+        <w:t xml:space="preserve">Link to the coding standards can be found here: </w:t>
+      </w:r>
+      <w:hyperlink r:id="rId6" w:history="1">
+        <w:r>
+          <w:rPr>
+            <w:rStyle w:val="Hyperlink"/>
+            <w:sz w:val="26"/>
+            <w:szCs w:val="26"/>
+          </w:rPr>
+          <w:t>http://google.github.io/styleguide/javascriptguide.xml</w:t>
+        </w:r>
+      </w:hyperlink>
+    </w:p>
+    <w:p>
+      <w:pPr>
+        <w:rPr>
+          <w:sz w:val="26"/>
+          <w:szCs w:val="26"/>
+        </w:rPr>
+      </w:pPr>
+    </w:p>
+    <w:p>
+      <w:pPr>
+        <w:pStyle w:val="Heading1"/>
+      </w:pPr>
+      <w:r>
         <w:lastRenderedPageBreak/>
-        <w:t>Ctrl Z: undo</w:t>
-      </w:r>
-      <w:r>
-        <w:rPr>
-          <w:color w:val="333333"/>
-          <w:sz w:val="26"/>
-          <w:szCs w:val="26"/>
-        </w:rPr>
-        <w:br/>
-      </w:r>
-      <w:r>
-        <w:rPr>
-          <w:color w:val="333333"/>
-          <w:sz w:val="26"/>
-          <w:szCs w:val="26"/>
-          <w:shd w:val="clear" w:color="auto" w:fill="FFFFFF"/>
-        </w:rPr>
-        <w:t>Delete: delete a block</w:t>
-      </w:r>
-      <w:r>
-        <w:rPr>
-          <w:color w:val="333333"/>
-          <w:sz w:val="26"/>
-          <w:szCs w:val="26"/>
-        </w:rPr>
-        <w:br/>
-      </w:r>
-      <w:r>
-        <w:rPr>
-          <w:color w:val="333333"/>
-          <w:sz w:val="26"/>
-          <w:szCs w:val="26"/>
-          <w:shd w:val="clear" w:color="auto" w:fill="FFFFFF"/>
-        </w:rPr>
-        <w:t>Enter: leaves editing a field and saves the field</w:t>
-      </w:r>
-      <w:r>
-        <w:rPr>
-          <w:color w:val="333333"/>
-          <w:sz w:val="26"/>
-          <w:szCs w:val="26"/>
-        </w:rPr>
-        <w:br/>
-      </w:r>
-      <w:r>
-        <w:rPr>
-          <w:color w:val="333333"/>
-          <w:sz w:val="26"/>
-          <w:szCs w:val="26"/>
-          <w:shd w:val="clear" w:color="auto" w:fill="FFFFFF"/>
-        </w:rPr>
-        <w:t>Escape: exit current field or menu</w:t>
-      </w:r>
-      <w:r>
-        <w:rPr>
-          <w:color w:val="333333"/>
-          <w:sz w:val="26"/>
-          <w:szCs w:val="26"/>
-        </w:rPr>
-        <w:br/>
-      </w:r>
-      <w:r>
-        <w:rPr>
-          <w:color w:val="333333"/>
-          <w:sz w:val="26"/>
-          <w:szCs w:val="26"/>
-          <w:shd w:val="clear" w:color="auto" w:fill="FFFFFF"/>
-        </w:rPr>
-        <w:t>A: traverse out</w:t>
-      </w:r>
-      <w:r>
-        <w:rPr>
-          <w:color w:val="333333"/>
-          <w:sz w:val="26"/>
-          <w:szCs w:val="26"/>
-        </w:rPr>
-        <w:br/>
-      </w:r>
-      <w:r>
-        <w:rPr>
-          <w:color w:val="333333"/>
-          <w:sz w:val="26"/>
-          <w:szCs w:val="26"/>
-          <w:shd w:val="clear" w:color="auto" w:fill="FFFFFF"/>
-        </w:rPr>
-        <w:t>C: add a comment to selected block</w:t>
-      </w:r>
-      <w:r>
-        <w:rPr>
-          <w:color w:val="333333"/>
-          <w:sz w:val="26"/>
-          <w:szCs w:val="26"/>
-        </w:rPr>
-        <w:br/>
-      </w:r>
-      <w:r>
-        <w:rPr>
-          <w:color w:val="333333"/>
-          <w:sz w:val="26"/>
-          <w:szCs w:val="26"/>
-          <w:shd w:val="clear" w:color="auto" w:fill="FFFFFF"/>
-        </w:rPr>
-        <w:t>D: traverse in</w:t>
-      </w:r>
-      <w:r>
-        <w:rPr>
-          <w:color w:val="333333"/>
-          <w:sz w:val="26"/>
-          <w:szCs w:val="26"/>
-        </w:rPr>
-        <w:br/>
-      </w:r>
-      <w:r>
-        <w:rPr>
-          <w:color w:val="333333"/>
-          <w:sz w:val="26"/>
-          <w:szCs w:val="26"/>
-          <w:shd w:val="clear" w:color="auto" w:fill="FFFFFF"/>
-        </w:rPr>
-        <w:t>G: jump to associated block or comment</w:t>
-      </w:r>
-      <w:r>
-        <w:rPr>
-          <w:color w:val="333333"/>
-          <w:sz w:val="26"/>
-          <w:szCs w:val="26"/>
-        </w:rPr>
-        <w:br/>
-      </w:r>
-      <w:r>
-        <w:rPr>
-          <w:color w:val="333333"/>
-          <w:sz w:val="26"/>
-          <w:szCs w:val="26"/>
-          <w:shd w:val="clear" w:color="auto" w:fill="FFFFFF"/>
-        </w:rPr>
-        <w:t>R: jump to top of section</w:t>
-      </w:r>
-      <w:r>
-        <w:rPr>
-          <w:color w:val="333333"/>
-          <w:sz w:val="26"/>
-          <w:szCs w:val="26"/>
-        </w:rPr>
-        <w:br/>
-      </w:r>
-      <w:r>
-        <w:rPr>
-          <w:color w:val="333333"/>
-          <w:sz w:val="26"/>
-          <w:szCs w:val="26"/>
-          <w:shd w:val="clear" w:color="auto" w:fill="FFFFFF"/>
-        </w:rPr>
-        <w:t>S: traverse down</w:t>
-      </w:r>
-      <w:r>
-        <w:rPr>
-          <w:color w:val="333333"/>
-          <w:sz w:val="26"/>
-          <w:szCs w:val="26"/>
-        </w:rPr>
-        <w:br/>
-      </w:r>
-      <w:r>
-        <w:rPr>
-          <w:color w:val="333333"/>
-          <w:sz w:val="26"/>
-          <w:szCs w:val="26"/>
-          <w:shd w:val="clear" w:color="auto" w:fill="FFFFFF"/>
-        </w:rPr>
-        <w:t>W: traverse up</w:t>
-      </w:r>
-    </w:p>
-    <w:p>
-      <w:pPr>
-        <w:pStyle w:val="Heading1"/>
-      </w:pPr>
-      <w:r>
-        <w:t>3.</w:t>
-      </w:r>
-      <w:r>
-        <w:t xml:space="preserve"> </w:t>
-      </w:r>
-      <w:r>
-        <w:t>Technical</w:t>
-      </w:r>
-    </w:p>
-    <w:p>
-      <w:pPr>
-        <w:pStyle w:val="Heading2"/>
-      </w:pPr>
-      <w:r>
-        <w:t>Libraries Used:</w:t>
-      </w:r>
-    </w:p>
-    <w:p>
-      <w:pPr>
-        <w:pStyle w:val="Heading2"/>
-      </w:pPr>
-      <w:r>
-        <w:t>Coding Standards:</w:t>
-      </w:r>
-    </w:p>
-    <w:p/>
-    <w:p>
-      <w:pPr>
-        <w:pStyle w:val="Heading1"/>
-      </w:pPr>
-      <w:r>
         <w:t>4.</w:t>
       </w:r>
       <w:r>
@@ -1543,6 +1665,17 @@
       <w:contextualSpacing/>
     </w:pPr>
   </w:style>
+  <w:style w:type="character" w:styleId="Hyperlink">
+    <w:name w:val="Hyperlink"/>
+    <w:basedOn w:val="DefaultParagraphFont"/>
+    <w:uiPriority w:val="99"/>
+    <w:unhideWhenUsed/>
+    <w:rsid w:val="00870BBA"/>
+    <w:rPr>
+      <w:color w:val="0563C1" w:themeColor="hyperlink"/>
+      <w:u w:val="single"/>
+    </w:rPr>
+  </w:style>
 </w:styles>
 </file>
 

</xml_diff>

<commit_message>
Modifications to features section of design document
</commit_message>
<xml_diff>
--- a/blockly/accessibleblockly/Accessible Blockly Design Document.docx
+++ b/blockly/accessibleblockly/Accessible Blockly Design Document.docx
@@ -254,30 +254,56 @@
       <w:r>
         <w:t xml:space="preserve">  Once the user has interacted with the block as they like, the program returns to the normal navigation mode, where pressing the navigation hotkeys allows you to move to attached blocks and inside of blocks.</w:t>
       </w:r>
-    </w:p>
-    <w:p>
-      <w:pPr>
-        <w:pStyle w:val="Heading3"/>
-      </w:pPr>
-      <w:r>
-        <w:t>Navigating Within a Block:</w:t>
-      </w:r>
-    </w:p>
-    <w:p>
-      <w:pPr>
-        <w:rPr>
-          <w:i/>
-        </w:rPr>
-      </w:pPr>
-      <w:r>
-        <w:tab/>
-      </w:r>
-      <w:r>
+      <w:r>
+        <w:t xml:space="preserve"> </w:t>
+      </w:r>
+    </w:p>
+    <w:p>
+      <w:pPr>
+        <w:contextualSpacing/>
         <w:rPr>
           <w:i/>
           <w:color w:val="5B9BD5" w:themeColor="accent1"/>
         </w:rPr>
+      </w:pPr>
+      <w:r>
+        <w:rPr>
+          <w:i/>
+          <w:color w:val="5B9BD5" w:themeColor="accent1"/>
+        </w:rPr>
+        <w:t>Luna please rewrite</w:t>
+      </w:r>
+    </w:p>
+    <w:p>
+      <w:pPr>
+        <w:pStyle w:val="Heading3"/>
+      </w:pPr>
+      <w:r>
+        <w:t>Navigating Within a Block:</w:t>
+      </w:r>
+    </w:p>
+    <w:p>
+      <w:pPr>
+        <w:rPr>
+          <w:i/>
+        </w:rPr>
+      </w:pPr>
+      <w:r>
+        <w:tab/>
+      </w:r>
+      <w:r>
+        <w:rPr>
+          <w:i/>
+          <w:color w:val="5B9BD5" w:themeColor="accent1"/>
+        </w:rPr>
         <w:t>The section above needs to be edited and some needs to be put into this section</w:t>
+      </w:r>
+      <w:r>
+        <w:rPr>
+          <w:i/>
+          <w:color w:val="5B9BD5" w:themeColor="accent1"/>
+        </w:rPr>
+        <w:t>-- Luna</w:t>
       </w:r>
     </w:p>
     <w:p>
@@ -330,6 +356,14 @@
     </w:p>
     <w:p>
       <w:pPr>
+        <w:ind w:firstLine="720"/>
+      </w:pPr>
+      <w:r>
+        <w:t>The user will be able to use hotkeys within a block to select a connection, select another block, and move the new block to that connection. This is already done with ability to drag with a mouse, but we need it to be able to be done with hotkeys as well.</w:t>
+      </w:r>
+    </w:p>
+    <w:p>
+      <w:pPr>
         <w:pStyle w:val="Heading3"/>
       </w:pPr>
       <w:r>
@@ -340,6 +374,21 @@
       </w:r>
       <w:r>
         <w:t>:</w:t>
+      </w:r>
+    </w:p>
+    <w:p>
+      <w:pPr>
+        <w:rPr>
+          <w:i/>
+          <w:color w:val="5B9BD5" w:themeColor="accent1"/>
+        </w:rPr>
+      </w:pPr>
+      <w:r>
+        <w:rPr>
+          <w:i/>
+          <w:color w:val="5B9BD5" w:themeColor="accent1"/>
+        </w:rPr>
+        <w:t>Alex please write this</w:t>
       </w:r>
     </w:p>
     <w:p>
@@ -370,6 +419,7 @@
         <w:pStyle w:val="Heading3"/>
       </w:pPr>
       <w:r>
+        <w:lastRenderedPageBreak/>
         <w:t xml:space="preserve">Use of </w:t>
       </w:r>
       <w:proofErr w:type="spellStart"/>
@@ -383,6 +433,21 @@
     </w:p>
     <w:p>
       <w:pPr>
+        <w:rPr>
+          <w:i/>
+          <w:color w:val="5B9BD5" w:themeColor="accent1"/>
+        </w:rPr>
+      </w:pPr>
+      <w:r>
+        <w:rPr>
+          <w:i/>
+          <w:color w:val="5B9BD5" w:themeColor="accent1"/>
+        </w:rPr>
+        <w:t>Mary please write this</w:t>
+      </w:r>
+    </w:p>
+    <w:p>
+      <w:pPr>
         <w:pStyle w:val="Heading3"/>
       </w:pPr>
       <w:r>
@@ -391,8 +456,44 @@
       <w:r>
         <w:t>:</w:t>
       </w:r>
-      <w:bookmarkStart w:id="0" w:name="_GoBack"/>
-      <w:bookmarkEnd w:id="0"/>
+    </w:p>
+    <w:p>
+      <w:pPr>
+        <w:rPr>
+          <w:i/>
+          <w:color w:val="5B9BD5" w:themeColor="accent1"/>
+        </w:rPr>
+      </w:pPr>
+      <w:r>
+        <w:rPr>
+          <w:i/>
+          <w:color w:val="5B9BD5" w:themeColor="accent1"/>
+        </w:rPr>
+        <w:t>Luna please write notes for this</w:t>
+      </w:r>
+    </w:p>
+    <w:p>
+      <w:pPr>
+        <w:pStyle w:val="Heading3"/>
+      </w:pPr>
+      <w:r>
+        <w:t>Custom Help Pages:</w:t>
+      </w:r>
+    </w:p>
+    <w:p>
+      <w:pPr>
+        <w:rPr>
+          <w:i/>
+          <w:color w:val="5B9BD5" w:themeColor="accent1"/>
+        </w:rPr>
+      </w:pPr>
+      <w:r>
+        <w:rPr>
+          <w:i/>
+          <w:color w:val="5B9BD5" w:themeColor="accent1"/>
+        </w:rPr>
+        <w:t>Amber please write this</w:t>
+      </w:r>
     </w:p>
     <w:p/>
     <w:p>
@@ -400,379 +501,379 @@
         <w:pStyle w:val="Heading2"/>
       </w:pPr>
       <w:r>
+        <w:t>Philosophy (What are our main goals and how do we plan on achieving them):</w:t>
+      </w:r>
+    </w:p>
+    <w:p/>
+    <w:p>
+      <w:pPr>
+        <w:pStyle w:val="Heading2"/>
+      </w:pPr>
+      <w:r>
+        <w:t>List of Hotkeys:</w:t>
+      </w:r>
+    </w:p>
+    <w:p>
+      <w:pPr>
+        <w:rPr>
+          <w:sz w:val="26"/>
+          <w:szCs w:val="26"/>
+        </w:rPr>
+      </w:pPr>
+      <w:r>
+        <w:rPr>
+          <w:color w:val="333333"/>
+          <w:sz w:val="26"/>
+          <w:szCs w:val="26"/>
+          <w:shd w:val="clear" w:color="auto" w:fill="FFFFFF"/>
+        </w:rPr>
+        <w:t>Alt Shift C: toggle collapse/expand</w:t>
+      </w:r>
+      <w:r>
+        <w:rPr>
+          <w:color w:val="333333"/>
+          <w:sz w:val="26"/>
+          <w:szCs w:val="26"/>
+        </w:rPr>
+        <w:br/>
+      </w:r>
+      <w:r>
+        <w:rPr>
+          <w:color w:val="333333"/>
+          <w:sz w:val="26"/>
+          <w:szCs w:val="26"/>
+          <w:shd w:val="clear" w:color="auto" w:fill="FFFFFF"/>
+        </w:rPr>
+        <w:t>Alt Shift D: duplicate</w:t>
+      </w:r>
+      <w:r>
+        <w:rPr>
+          <w:color w:val="333333"/>
+          <w:sz w:val="26"/>
+          <w:szCs w:val="26"/>
+        </w:rPr>
+        <w:br/>
+      </w:r>
+      <w:r>
+        <w:rPr>
+          <w:color w:val="333333"/>
+          <w:sz w:val="26"/>
+          <w:szCs w:val="26"/>
+          <w:shd w:val="clear" w:color="auto" w:fill="FFFFFF"/>
+        </w:rPr>
+        <w:t>Alt Shift E: toggle enable/disable</w:t>
+      </w:r>
+      <w:r>
+        <w:rPr>
+          <w:color w:val="333333"/>
+          <w:sz w:val="26"/>
+          <w:szCs w:val="26"/>
+        </w:rPr>
+        <w:br/>
+      </w:r>
+      <w:r>
+        <w:rPr>
+          <w:color w:val="333333"/>
+          <w:sz w:val="26"/>
+          <w:szCs w:val="26"/>
+          <w:shd w:val="clear" w:color="auto" w:fill="FFFFFF"/>
+        </w:rPr>
+        <w:t>Alt Shift H: navigate to help page for selected block</w:t>
+      </w:r>
+      <w:r>
+        <w:rPr>
+          <w:color w:val="333333"/>
+          <w:sz w:val="26"/>
+          <w:szCs w:val="26"/>
+        </w:rPr>
+        <w:br/>
+      </w:r>
+      <w:r>
+        <w:rPr>
+          <w:color w:val="333333"/>
+          <w:sz w:val="26"/>
+          <w:szCs w:val="26"/>
+          <w:shd w:val="clear" w:color="auto" w:fill="FFFFFF"/>
+        </w:rPr>
+        <w:t>Alt Shift I: toggle inline</w:t>
+      </w:r>
+      <w:r>
+        <w:rPr>
+          <w:color w:val="333333"/>
+          <w:sz w:val="26"/>
+          <w:szCs w:val="26"/>
+        </w:rPr>
+        <w:br/>
+      </w:r>
+      <w:r>
+        <w:rPr>
+          <w:color w:val="333333"/>
+          <w:sz w:val="26"/>
+          <w:szCs w:val="26"/>
+          <w:shd w:val="clear" w:color="auto" w:fill="FFFFFF"/>
+        </w:rPr>
+        <w:t>Ctrl Y: redo</w:t>
+      </w:r>
+      <w:r>
+        <w:rPr>
+          <w:color w:val="333333"/>
+          <w:sz w:val="26"/>
+          <w:szCs w:val="26"/>
+        </w:rPr>
+        <w:br/>
+      </w:r>
+      <w:r>
+        <w:rPr>
+          <w:color w:val="333333"/>
+          <w:sz w:val="26"/>
+          <w:szCs w:val="26"/>
+          <w:shd w:val="clear" w:color="auto" w:fill="FFFFFF"/>
+        </w:rPr>
+        <w:t>Ctrl Z: undo</w:t>
+      </w:r>
+      <w:r>
+        <w:rPr>
+          <w:color w:val="333333"/>
+          <w:sz w:val="26"/>
+          <w:szCs w:val="26"/>
+        </w:rPr>
+        <w:br/>
+      </w:r>
+      <w:r>
+        <w:rPr>
+          <w:color w:val="333333"/>
+          <w:sz w:val="26"/>
+          <w:szCs w:val="26"/>
+          <w:shd w:val="clear" w:color="auto" w:fill="FFFFFF"/>
+        </w:rPr>
+        <w:t>Delete: delete a block</w:t>
+      </w:r>
+      <w:r>
+        <w:rPr>
+          <w:color w:val="333333"/>
+          <w:sz w:val="26"/>
+          <w:szCs w:val="26"/>
+        </w:rPr>
+        <w:br/>
+      </w:r>
+      <w:r>
+        <w:rPr>
+          <w:color w:val="333333"/>
+          <w:sz w:val="26"/>
+          <w:szCs w:val="26"/>
+          <w:shd w:val="clear" w:color="auto" w:fill="FFFFFF"/>
+        </w:rPr>
+        <w:t>Enter: leaves editing a field and saves the field</w:t>
+      </w:r>
+      <w:r>
+        <w:rPr>
+          <w:color w:val="333333"/>
+          <w:sz w:val="26"/>
+          <w:szCs w:val="26"/>
+        </w:rPr>
+        <w:br/>
+      </w:r>
+      <w:r>
+        <w:rPr>
+          <w:color w:val="333333"/>
+          <w:sz w:val="26"/>
+          <w:szCs w:val="26"/>
+          <w:shd w:val="clear" w:color="auto" w:fill="FFFFFF"/>
+        </w:rPr>
+        <w:t>Escape: exit current field or menu</w:t>
+      </w:r>
+      <w:r>
+        <w:rPr>
+          <w:color w:val="333333"/>
+          <w:sz w:val="26"/>
+          <w:szCs w:val="26"/>
+        </w:rPr>
+        <w:br/>
+      </w:r>
+      <w:r>
+        <w:rPr>
+          <w:color w:val="333333"/>
+          <w:sz w:val="26"/>
+          <w:szCs w:val="26"/>
+          <w:shd w:val="clear" w:color="auto" w:fill="FFFFFF"/>
+        </w:rPr>
+        <w:t>A: traverse out</w:t>
+      </w:r>
+      <w:r>
+        <w:rPr>
+          <w:color w:val="333333"/>
+          <w:sz w:val="26"/>
+          <w:szCs w:val="26"/>
+        </w:rPr>
+        <w:br/>
+      </w:r>
+      <w:r>
+        <w:rPr>
+          <w:color w:val="333333"/>
+          <w:sz w:val="26"/>
+          <w:szCs w:val="26"/>
+          <w:shd w:val="clear" w:color="auto" w:fill="FFFFFF"/>
+        </w:rPr>
+        <w:t>C: add a comment to selected block</w:t>
+      </w:r>
+      <w:r>
+        <w:rPr>
+          <w:color w:val="333333"/>
+          <w:sz w:val="26"/>
+          <w:szCs w:val="26"/>
+        </w:rPr>
+        <w:br/>
+      </w:r>
+      <w:r>
+        <w:rPr>
+          <w:color w:val="333333"/>
+          <w:sz w:val="26"/>
+          <w:szCs w:val="26"/>
+          <w:shd w:val="clear" w:color="auto" w:fill="FFFFFF"/>
+        </w:rPr>
+        <w:t>D: traverse in</w:t>
+      </w:r>
+      <w:r>
+        <w:rPr>
+          <w:color w:val="333333"/>
+          <w:sz w:val="26"/>
+          <w:szCs w:val="26"/>
+        </w:rPr>
+        <w:br/>
+      </w:r>
+      <w:r>
+        <w:rPr>
+          <w:color w:val="333333"/>
+          <w:sz w:val="26"/>
+          <w:szCs w:val="26"/>
+          <w:shd w:val="clear" w:color="auto" w:fill="FFFFFF"/>
+        </w:rPr>
+        <w:t>G: jump to associated block or comment</w:t>
+      </w:r>
+      <w:r>
+        <w:rPr>
+          <w:color w:val="333333"/>
+          <w:sz w:val="26"/>
+          <w:szCs w:val="26"/>
+        </w:rPr>
+        <w:br/>
+      </w:r>
+      <w:r>
+        <w:rPr>
+          <w:color w:val="333333"/>
+          <w:sz w:val="26"/>
+          <w:szCs w:val="26"/>
+          <w:shd w:val="clear" w:color="auto" w:fill="FFFFFF"/>
+        </w:rPr>
+        <w:t>R: jump to top of section</w:t>
+      </w:r>
+      <w:r>
+        <w:rPr>
+          <w:color w:val="333333"/>
+          <w:sz w:val="26"/>
+          <w:szCs w:val="26"/>
+        </w:rPr>
+        <w:br/>
+      </w:r>
+      <w:r>
+        <w:rPr>
+          <w:color w:val="333333"/>
+          <w:sz w:val="26"/>
+          <w:szCs w:val="26"/>
+          <w:shd w:val="clear" w:color="auto" w:fill="FFFFFF"/>
+        </w:rPr>
+        <w:t>S: traverse down</w:t>
+      </w:r>
+      <w:r>
+        <w:rPr>
+          <w:color w:val="333333"/>
+          <w:sz w:val="26"/>
+          <w:szCs w:val="26"/>
+        </w:rPr>
+        <w:br/>
+      </w:r>
+      <w:r>
+        <w:rPr>
+          <w:color w:val="333333"/>
+          <w:sz w:val="26"/>
+          <w:szCs w:val="26"/>
+          <w:shd w:val="clear" w:color="auto" w:fill="FFFFFF"/>
+        </w:rPr>
+        <w:t>W: traverse up</w:t>
+      </w:r>
+    </w:p>
+    <w:p>
+      <w:pPr>
+        <w:pStyle w:val="Heading1"/>
+      </w:pPr>
+      <w:r>
+        <w:t>3.</w:t>
+      </w:r>
+      <w:r>
+        <w:t xml:space="preserve"> </w:t>
+      </w:r>
+      <w:r>
+        <w:t>Technical</w:t>
+      </w:r>
+    </w:p>
+    <w:p>
+      <w:pPr>
+        <w:pStyle w:val="Heading2"/>
+        <w:rPr>
+          <w:b w:val="0"/>
+        </w:rPr>
+      </w:pPr>
+      <w:r>
+        <w:t>Libraries Used:</w:t>
+      </w:r>
+      <w:r>
+        <w:t xml:space="preserve"> </w:t>
+      </w:r>
+    </w:p>
+    <w:p>
+      <w:pPr>
+        <w:rPr>
+          <w:sz w:val="26"/>
+          <w:szCs w:val="26"/>
+        </w:rPr>
+      </w:pPr>
+      <w:r>
+        <w:rPr>
+          <w:sz w:val="26"/>
+          <w:szCs w:val="26"/>
+        </w:rPr>
+        <w:t>We are using the Google Closure lib</w:t>
+      </w:r>
+      <w:r>
+        <w:rPr>
+          <w:sz w:val="26"/>
+          <w:szCs w:val="26"/>
+        </w:rPr>
+        <w:t>rary for Javascript. This is necessary, because in order to keep our code up to Google coding standards, we need to use Closure.</w:t>
+      </w:r>
+    </w:p>
+    <w:p>
+      <w:pPr>
+        <w:pStyle w:val="Heading2"/>
+      </w:pPr>
+      <w:r>
+        <w:t>Coding Standards:</w:t>
+      </w:r>
+    </w:p>
+    <w:p/>
+    <w:p>
+      <w:pPr>
+        <w:rPr>
+          <w:sz w:val="26"/>
+          <w:szCs w:val="26"/>
+        </w:rPr>
+      </w:pPr>
+      <w:r>
+        <w:rPr>
+          <w:sz w:val="26"/>
+          <w:szCs w:val="26"/>
+        </w:rPr>
         <w:lastRenderedPageBreak/>
-        <w:t>Philosophy (What are our main goals and how do we plan on achieving them):</w:t>
-      </w:r>
-    </w:p>
-    <w:p/>
-    <w:p>
-      <w:pPr>
-        <w:pStyle w:val="Heading2"/>
-      </w:pPr>
-      <w:r>
-        <w:t>List of Hotkeys:</w:t>
-      </w:r>
-    </w:p>
-    <w:p>
-      <w:pPr>
-        <w:rPr>
-          <w:sz w:val="26"/>
-          <w:szCs w:val="26"/>
-        </w:rPr>
-      </w:pPr>
-      <w:r>
-        <w:rPr>
-          <w:color w:val="333333"/>
-          <w:sz w:val="26"/>
-          <w:szCs w:val="26"/>
-          <w:shd w:val="clear" w:color="auto" w:fill="FFFFFF"/>
-        </w:rPr>
-        <w:t>Alt Shift C: toggle collapse/expand</w:t>
-      </w:r>
-      <w:r>
-        <w:rPr>
-          <w:color w:val="333333"/>
-          <w:sz w:val="26"/>
-          <w:szCs w:val="26"/>
-        </w:rPr>
-        <w:br/>
-      </w:r>
-      <w:r>
-        <w:rPr>
-          <w:color w:val="333333"/>
-          <w:sz w:val="26"/>
-          <w:szCs w:val="26"/>
-          <w:shd w:val="clear" w:color="auto" w:fill="FFFFFF"/>
-        </w:rPr>
-        <w:t>Alt Shift D: duplicate</w:t>
-      </w:r>
-      <w:r>
-        <w:rPr>
-          <w:color w:val="333333"/>
-          <w:sz w:val="26"/>
-          <w:szCs w:val="26"/>
-        </w:rPr>
-        <w:br/>
-      </w:r>
-      <w:r>
-        <w:rPr>
-          <w:color w:val="333333"/>
-          <w:sz w:val="26"/>
-          <w:szCs w:val="26"/>
-          <w:shd w:val="clear" w:color="auto" w:fill="FFFFFF"/>
-        </w:rPr>
-        <w:t>Alt Shift E: toggle enable/disable</w:t>
-      </w:r>
-      <w:r>
-        <w:rPr>
-          <w:color w:val="333333"/>
-          <w:sz w:val="26"/>
-          <w:szCs w:val="26"/>
-        </w:rPr>
-        <w:br/>
-      </w:r>
-      <w:r>
-        <w:rPr>
-          <w:color w:val="333333"/>
-          <w:sz w:val="26"/>
-          <w:szCs w:val="26"/>
-          <w:shd w:val="clear" w:color="auto" w:fill="FFFFFF"/>
-        </w:rPr>
-        <w:t>Alt Shift H: navigate to help page for selected block</w:t>
-      </w:r>
-      <w:r>
-        <w:rPr>
-          <w:color w:val="333333"/>
-          <w:sz w:val="26"/>
-          <w:szCs w:val="26"/>
-        </w:rPr>
-        <w:br/>
-      </w:r>
-      <w:r>
-        <w:rPr>
-          <w:color w:val="333333"/>
-          <w:sz w:val="26"/>
-          <w:szCs w:val="26"/>
-          <w:shd w:val="clear" w:color="auto" w:fill="FFFFFF"/>
-        </w:rPr>
-        <w:t>Alt Shift I: toggle inline</w:t>
-      </w:r>
-      <w:r>
-        <w:rPr>
-          <w:color w:val="333333"/>
-          <w:sz w:val="26"/>
-          <w:szCs w:val="26"/>
-        </w:rPr>
-        <w:br/>
-      </w:r>
-      <w:r>
-        <w:rPr>
-          <w:color w:val="333333"/>
-          <w:sz w:val="26"/>
-          <w:szCs w:val="26"/>
-          <w:shd w:val="clear" w:color="auto" w:fill="FFFFFF"/>
-        </w:rPr>
-        <w:t>Ctrl Y: redo</w:t>
-      </w:r>
-      <w:r>
-        <w:rPr>
-          <w:color w:val="333333"/>
-          <w:sz w:val="26"/>
-          <w:szCs w:val="26"/>
-        </w:rPr>
-        <w:br/>
-      </w:r>
-      <w:r>
-        <w:rPr>
-          <w:color w:val="333333"/>
-          <w:sz w:val="26"/>
-          <w:szCs w:val="26"/>
-          <w:shd w:val="clear" w:color="auto" w:fill="FFFFFF"/>
-        </w:rPr>
-        <w:t>Ctrl Z: undo</w:t>
-      </w:r>
-      <w:r>
-        <w:rPr>
-          <w:color w:val="333333"/>
-          <w:sz w:val="26"/>
-          <w:szCs w:val="26"/>
-        </w:rPr>
-        <w:br/>
-      </w:r>
-      <w:r>
-        <w:rPr>
-          <w:color w:val="333333"/>
-          <w:sz w:val="26"/>
-          <w:szCs w:val="26"/>
-          <w:shd w:val="clear" w:color="auto" w:fill="FFFFFF"/>
-        </w:rPr>
-        <w:t>Delete: delete a block</w:t>
-      </w:r>
-      <w:r>
-        <w:rPr>
-          <w:color w:val="333333"/>
-          <w:sz w:val="26"/>
-          <w:szCs w:val="26"/>
-        </w:rPr>
-        <w:br/>
-      </w:r>
-      <w:r>
-        <w:rPr>
-          <w:color w:val="333333"/>
-          <w:sz w:val="26"/>
-          <w:szCs w:val="26"/>
-          <w:shd w:val="clear" w:color="auto" w:fill="FFFFFF"/>
-        </w:rPr>
-        <w:t>Enter: leaves editing a field and saves the field</w:t>
-      </w:r>
-      <w:r>
-        <w:rPr>
-          <w:color w:val="333333"/>
-          <w:sz w:val="26"/>
-          <w:szCs w:val="26"/>
-        </w:rPr>
-        <w:br/>
-      </w:r>
-      <w:r>
-        <w:rPr>
-          <w:color w:val="333333"/>
-          <w:sz w:val="26"/>
-          <w:szCs w:val="26"/>
-          <w:shd w:val="clear" w:color="auto" w:fill="FFFFFF"/>
-        </w:rPr>
-        <w:t>Escape: exit current field or menu</w:t>
-      </w:r>
-      <w:r>
-        <w:rPr>
-          <w:color w:val="333333"/>
-          <w:sz w:val="26"/>
-          <w:szCs w:val="26"/>
-        </w:rPr>
-        <w:br/>
-      </w:r>
-      <w:r>
-        <w:rPr>
-          <w:color w:val="333333"/>
-          <w:sz w:val="26"/>
-          <w:szCs w:val="26"/>
-          <w:shd w:val="clear" w:color="auto" w:fill="FFFFFF"/>
-        </w:rPr>
-        <w:t>A: traverse out</w:t>
-      </w:r>
-      <w:r>
-        <w:rPr>
-          <w:color w:val="333333"/>
-          <w:sz w:val="26"/>
-          <w:szCs w:val="26"/>
-        </w:rPr>
-        <w:br/>
-      </w:r>
-      <w:r>
-        <w:rPr>
-          <w:color w:val="333333"/>
-          <w:sz w:val="26"/>
-          <w:szCs w:val="26"/>
-          <w:shd w:val="clear" w:color="auto" w:fill="FFFFFF"/>
-        </w:rPr>
-        <w:t>C: add a comment to selected block</w:t>
-      </w:r>
-      <w:r>
-        <w:rPr>
-          <w:color w:val="333333"/>
-          <w:sz w:val="26"/>
-          <w:szCs w:val="26"/>
-        </w:rPr>
-        <w:br/>
-      </w:r>
-      <w:r>
-        <w:rPr>
-          <w:color w:val="333333"/>
-          <w:sz w:val="26"/>
-          <w:szCs w:val="26"/>
-          <w:shd w:val="clear" w:color="auto" w:fill="FFFFFF"/>
-        </w:rPr>
-        <w:t>D: traverse in</w:t>
-      </w:r>
-      <w:r>
-        <w:rPr>
-          <w:color w:val="333333"/>
-          <w:sz w:val="26"/>
-          <w:szCs w:val="26"/>
-        </w:rPr>
-        <w:br/>
-      </w:r>
-      <w:r>
-        <w:rPr>
-          <w:color w:val="333333"/>
-          <w:sz w:val="26"/>
-          <w:szCs w:val="26"/>
-          <w:shd w:val="clear" w:color="auto" w:fill="FFFFFF"/>
-        </w:rPr>
-        <w:t>G: jump to associated block or comment</w:t>
-      </w:r>
-      <w:r>
-        <w:rPr>
-          <w:color w:val="333333"/>
-          <w:sz w:val="26"/>
-          <w:szCs w:val="26"/>
-        </w:rPr>
-        <w:br/>
-      </w:r>
-      <w:r>
-        <w:rPr>
-          <w:color w:val="333333"/>
-          <w:sz w:val="26"/>
-          <w:szCs w:val="26"/>
-          <w:shd w:val="clear" w:color="auto" w:fill="FFFFFF"/>
-        </w:rPr>
-        <w:t>R: jump to top of section</w:t>
-      </w:r>
-      <w:r>
-        <w:rPr>
-          <w:color w:val="333333"/>
-          <w:sz w:val="26"/>
-          <w:szCs w:val="26"/>
-        </w:rPr>
-        <w:br/>
-      </w:r>
-      <w:r>
-        <w:rPr>
-          <w:color w:val="333333"/>
-          <w:sz w:val="26"/>
-          <w:szCs w:val="26"/>
-          <w:shd w:val="clear" w:color="auto" w:fill="FFFFFF"/>
-        </w:rPr>
-        <w:t>S: traverse down</w:t>
-      </w:r>
-      <w:r>
-        <w:rPr>
-          <w:color w:val="333333"/>
-          <w:sz w:val="26"/>
-          <w:szCs w:val="26"/>
-        </w:rPr>
-        <w:br/>
-      </w:r>
-      <w:r>
-        <w:rPr>
-          <w:color w:val="333333"/>
-          <w:sz w:val="26"/>
-          <w:szCs w:val="26"/>
-          <w:shd w:val="clear" w:color="auto" w:fill="FFFFFF"/>
-        </w:rPr>
-        <w:t>W: traverse up</w:t>
-      </w:r>
-    </w:p>
-    <w:p>
-      <w:pPr>
-        <w:pStyle w:val="Heading1"/>
-      </w:pPr>
-      <w:r>
-        <w:t>3.</w:t>
-      </w:r>
-      <w:r>
-        <w:t xml:space="preserve"> </w:t>
-      </w:r>
-      <w:r>
-        <w:t>Technical</w:t>
-      </w:r>
-    </w:p>
-    <w:p>
-      <w:pPr>
-        <w:pStyle w:val="Heading2"/>
-        <w:rPr>
-          <w:b w:val="0"/>
-        </w:rPr>
-      </w:pPr>
-      <w:r>
-        <w:t>Libraries Used:</w:t>
-      </w:r>
-      <w:r>
-        <w:t xml:space="preserve"> </w:t>
-      </w:r>
-    </w:p>
-    <w:p>
-      <w:pPr>
-        <w:rPr>
-          <w:sz w:val="26"/>
-          <w:szCs w:val="26"/>
-        </w:rPr>
-      </w:pPr>
-      <w:r>
-        <w:rPr>
-          <w:sz w:val="26"/>
-          <w:szCs w:val="26"/>
-        </w:rPr>
-        <w:t>We are using the Google Closure lib</w:t>
-      </w:r>
-      <w:r>
-        <w:rPr>
-          <w:sz w:val="26"/>
-          <w:szCs w:val="26"/>
-        </w:rPr>
-        <w:t>rary for Javascript. This is necessary, because in order to keep our code up to Google coding standards, we need to use Closure.</w:t>
-      </w:r>
-    </w:p>
-    <w:p>
-      <w:pPr>
-        <w:pStyle w:val="Heading2"/>
-      </w:pPr>
-      <w:r>
-        <w:t>Coding Standards:</w:t>
-      </w:r>
-    </w:p>
-    <w:p/>
-    <w:p>
-      <w:pPr>
-        <w:rPr>
-          <w:sz w:val="26"/>
-          <w:szCs w:val="26"/>
-        </w:rPr>
-      </w:pPr>
-      <w:r>
-        <w:rPr>
-          <w:sz w:val="26"/>
-          <w:szCs w:val="26"/>
-        </w:rPr>
         <w:t xml:space="preserve">Link to the coding standards can be found here: </w:t>
       </w:r>
       <w:hyperlink r:id="rId6" w:history="1">
@@ -793,13 +894,14 @@
           <w:szCs w:val="26"/>
         </w:rPr>
       </w:pPr>
+      <w:bookmarkStart w:id="0" w:name="_GoBack"/>
+      <w:bookmarkEnd w:id="0"/>
     </w:p>
     <w:p>
       <w:pPr>
         <w:pStyle w:val="Heading1"/>
       </w:pPr>
       <w:r>
-        <w:lastRenderedPageBreak/>
         <w:t>4.</w:t>
       </w:r>
       <w:r>
@@ -1057,11 +1159,127 @@
       </w:pPr>
     </w:lvl>
   </w:abstractNum>
+  <w:abstractNum w:abstractNumId="2" w15:restartNumberingAfterBreak="0">
+    <w:nsid w:val="66C018A6"/>
+    <w:multiLevelType w:val="hybridMultilevel"/>
+    <w:tmpl w:val="93CC9984"/>
+    <w:lvl w:ilvl="0" w:tplc="04090001">
+      <w:start w:val="1"/>
+      <w:numFmt w:val="bullet"/>
+      <w:lvlText w:val=""/>
+      <w:lvlJc w:val="left"/>
+      <w:pPr>
+        <w:ind w:left="720" w:hanging="360"/>
+      </w:pPr>
+      <w:rPr>
+        <w:rFonts w:ascii="Symbol" w:hAnsi="Symbol" w:hint="default"/>
+      </w:rPr>
+    </w:lvl>
+    <w:lvl w:ilvl="1" w:tplc="04090003" w:tentative="1">
+      <w:start w:val="1"/>
+      <w:numFmt w:val="bullet"/>
+      <w:lvlText w:val="o"/>
+      <w:lvlJc w:val="left"/>
+      <w:pPr>
+        <w:ind w:left="1440" w:hanging="360"/>
+      </w:pPr>
+      <w:rPr>
+        <w:rFonts w:ascii="Courier New" w:hAnsi="Courier New" w:cs="Courier New" w:hint="default"/>
+      </w:rPr>
+    </w:lvl>
+    <w:lvl w:ilvl="2" w:tplc="04090005" w:tentative="1">
+      <w:start w:val="1"/>
+      <w:numFmt w:val="bullet"/>
+      <w:lvlText w:val=""/>
+      <w:lvlJc w:val="left"/>
+      <w:pPr>
+        <w:ind w:left="2160" w:hanging="360"/>
+      </w:pPr>
+      <w:rPr>
+        <w:rFonts w:ascii="Wingdings" w:hAnsi="Wingdings" w:hint="default"/>
+      </w:rPr>
+    </w:lvl>
+    <w:lvl w:ilvl="3" w:tplc="04090001" w:tentative="1">
+      <w:start w:val="1"/>
+      <w:numFmt w:val="bullet"/>
+      <w:lvlText w:val=""/>
+      <w:lvlJc w:val="left"/>
+      <w:pPr>
+        <w:ind w:left="2880" w:hanging="360"/>
+      </w:pPr>
+      <w:rPr>
+        <w:rFonts w:ascii="Symbol" w:hAnsi="Symbol" w:hint="default"/>
+      </w:rPr>
+    </w:lvl>
+    <w:lvl w:ilvl="4" w:tplc="04090003" w:tentative="1">
+      <w:start w:val="1"/>
+      <w:numFmt w:val="bullet"/>
+      <w:lvlText w:val="o"/>
+      <w:lvlJc w:val="left"/>
+      <w:pPr>
+        <w:ind w:left="3600" w:hanging="360"/>
+      </w:pPr>
+      <w:rPr>
+        <w:rFonts w:ascii="Courier New" w:hAnsi="Courier New" w:cs="Courier New" w:hint="default"/>
+      </w:rPr>
+    </w:lvl>
+    <w:lvl w:ilvl="5" w:tplc="04090005" w:tentative="1">
+      <w:start w:val="1"/>
+      <w:numFmt w:val="bullet"/>
+      <w:lvlText w:val=""/>
+      <w:lvlJc w:val="left"/>
+      <w:pPr>
+        <w:ind w:left="4320" w:hanging="360"/>
+      </w:pPr>
+      <w:rPr>
+        <w:rFonts w:ascii="Wingdings" w:hAnsi="Wingdings" w:hint="default"/>
+      </w:rPr>
+    </w:lvl>
+    <w:lvl w:ilvl="6" w:tplc="04090001" w:tentative="1">
+      <w:start w:val="1"/>
+      <w:numFmt w:val="bullet"/>
+      <w:lvlText w:val=""/>
+      <w:lvlJc w:val="left"/>
+      <w:pPr>
+        <w:ind w:left="5040" w:hanging="360"/>
+      </w:pPr>
+      <w:rPr>
+        <w:rFonts w:ascii="Symbol" w:hAnsi="Symbol" w:hint="default"/>
+      </w:rPr>
+    </w:lvl>
+    <w:lvl w:ilvl="7" w:tplc="04090003" w:tentative="1">
+      <w:start w:val="1"/>
+      <w:numFmt w:val="bullet"/>
+      <w:lvlText w:val="o"/>
+      <w:lvlJc w:val="left"/>
+      <w:pPr>
+        <w:ind w:left="5760" w:hanging="360"/>
+      </w:pPr>
+      <w:rPr>
+        <w:rFonts w:ascii="Courier New" w:hAnsi="Courier New" w:cs="Courier New" w:hint="default"/>
+      </w:rPr>
+    </w:lvl>
+    <w:lvl w:ilvl="8" w:tplc="04090005" w:tentative="1">
+      <w:start w:val="1"/>
+      <w:numFmt w:val="bullet"/>
+      <w:lvlText w:val=""/>
+      <w:lvlJc w:val="left"/>
+      <w:pPr>
+        <w:ind w:left="6480" w:hanging="360"/>
+      </w:pPr>
+      <w:rPr>
+        <w:rFonts w:ascii="Wingdings" w:hAnsi="Wingdings" w:hint="default"/>
+      </w:rPr>
+    </w:lvl>
+  </w:abstractNum>
   <w:num w:numId="1">
     <w:abstractNumId w:val="1"/>
   </w:num>
   <w:num w:numId="2">
     <w:abstractNumId w:val="0"/>
+  </w:num>
+  <w:num w:numId="3">
+    <w:abstractNumId w:val="2"/>
   </w:num>
 </w:numbering>
 </file>

</xml_diff>

<commit_message>
Added my part to the design document
</commit_message>
<xml_diff>
--- a/blockly/accessibleblockly/Accessible Blockly Design Document.docx
+++ b/blockly/accessibleblockly/Accessible Blockly Design Document.docx
@@ -377,6 +377,57 @@
       </w:r>
     </w:p>
     <w:p>
+      <w:r>
+        <w:tab/>
+        <w:t>The user will have a box on the side of their screen that reads them their comments in a tree view. The tree view will be updated autom</w:t>
+      </w:r>
+      <w:bookmarkStart w:id="0" w:name="_GoBack"/>
+      <w:bookmarkEnd w:id="0"/>
+      <w:r>
+        <w:t>atically, it will be displayed in the format of the blocks to keep the structures looking the same. All the blocks in the workspace have their own prefixes assigned to them and the comment tree view will display the block prefix followed by that blocks comment if it has a comment. They will also have an info box which tells more information about the block they are currently on in a larger font for a better understanding of where you are in the structure. You will be able to jump between a comment you have highlighted and a block in the workspace.</w:t>
+      </w:r>
+    </w:p>
+    <w:p>
+      <w:pPr>
+        <w:pStyle w:val="Heading3"/>
+      </w:pPr>
+      <w:r>
+        <w:lastRenderedPageBreak/>
+        <w:t>Ability to Use both Hotkeys and Mouse</w:t>
+      </w:r>
+      <w:r>
+        <w:t>:</w:t>
+      </w:r>
+    </w:p>
+    <w:p>
+      <w:r>
+        <w:tab/>
+        <w:t>In order for this product to be</w:t>
+      </w:r>
+      <w:r>
+        <w:t xml:space="preserve"> accessible to blind people, everything must be accessible for use with hotkeys. People that are unable to see the screen cannot use a mouse, so they need to be able to use hotkeys instead. </w:t>
+      </w:r>
+      <w:r>
+        <w:t xml:space="preserve">This does not mean that mouse control can be disabled, because this product also needs to be available to sighted people. Hotkeys cannot conflict with mouse control or other hotkeys. </w:t>
+      </w:r>
+    </w:p>
+    <w:p>
+      <w:pPr>
+        <w:pStyle w:val="Heading3"/>
+      </w:pPr>
+      <w:r>
+        <w:t xml:space="preserve">Use of </w:t>
+      </w:r>
+      <w:proofErr w:type="spellStart"/>
+      <w:r>
+        <w:t>Screenreader</w:t>
+      </w:r>
+      <w:proofErr w:type="spellEnd"/>
+      <w:r>
+        <w:t>:</w:t>
+      </w:r>
+    </w:p>
+    <w:p>
       <w:pPr>
         <w:rPr>
           <w:i/>
@@ -388,7 +439,7 @@
           <w:i/>
           <w:color w:val="5B9BD5" w:themeColor="accent1"/>
         </w:rPr>
-        <w:t>Alex please write this</w:t>
+        <w:t>Mary please write this</w:t>
       </w:r>
     </w:p>
     <w:p>
@@ -396,37 +447,8 @@
         <w:pStyle w:val="Heading3"/>
       </w:pPr>
       <w:r>
-        <w:t>Ability to Use both Hotkeys and Mouse</w:t>
-      </w:r>
-      <w:r>
-        <w:t>:</w:t>
-      </w:r>
-    </w:p>
-    <w:p>
-      <w:r>
-        <w:tab/>
-        <w:t>In order for this product to be</w:t>
-      </w:r>
-      <w:r>
-        <w:t xml:space="preserve"> accessible to blind people, everything must be accessible for use with hotkeys. People that are unable to see the screen cannot use a mouse, so they need to be able to use hotkeys instead. </w:t>
-      </w:r>
-      <w:r>
-        <w:t xml:space="preserve">This does not mean that mouse control can be disabled, because this product also needs to be available to sighted people. Hotkeys cannot conflict with mouse control or other hotkeys. </w:t>
-      </w:r>
-    </w:p>
-    <w:p>
-      <w:pPr>
-        <w:pStyle w:val="Heading3"/>
-      </w:pPr>
-      <w:r>
-        <w:lastRenderedPageBreak/>
-        <w:t xml:space="preserve">Use of </w:t>
-      </w:r>
-      <w:proofErr w:type="spellStart"/>
-      <w:r>
-        <w:t>Screenreader</w:t>
-      </w:r>
-      <w:proofErr w:type="spellEnd"/>
+        <w:t>Use of Hooks for Developer Ease</w:t>
+      </w:r>
       <w:r>
         <w:t>:</w:t>
       </w:r>
@@ -443,7 +465,7 @@
           <w:i/>
           <w:color w:val="5B9BD5" w:themeColor="accent1"/>
         </w:rPr>
-        <w:t>Mary please write this</w:t>
+        <w:t>Luna please write notes for this</w:t>
       </w:r>
     </w:p>
     <w:p>
@@ -451,10 +473,7 @@
         <w:pStyle w:val="Heading3"/>
       </w:pPr>
       <w:r>
-        <w:t>Use of Hooks for Developer Ease</w:t>
-      </w:r>
-      <w:r>
-        <w:t>:</w:t>
+        <w:t>Custom Help Pages:</w:t>
       </w:r>
     </w:p>
     <w:p>
@@ -469,29 +488,6 @@
           <w:i/>
           <w:color w:val="5B9BD5" w:themeColor="accent1"/>
         </w:rPr>
-        <w:t>Luna please write notes for this</w:t>
-      </w:r>
-    </w:p>
-    <w:p>
-      <w:pPr>
-        <w:pStyle w:val="Heading3"/>
-      </w:pPr>
-      <w:r>
-        <w:t>Custom Help Pages:</w:t>
-      </w:r>
-    </w:p>
-    <w:p>
-      <w:pPr>
-        <w:rPr>
-          <w:i/>
-          <w:color w:val="5B9BD5" w:themeColor="accent1"/>
-        </w:rPr>
-      </w:pPr>
-      <w:r>
-        <w:rPr>
-          <w:i/>
-          <w:color w:val="5B9BD5" w:themeColor="accent1"/>
-        </w:rPr>
         <w:t>Amber please write this</w:t>
       </w:r>
     </w:p>
@@ -807,6 +803,7 @@
         <w:pStyle w:val="Heading1"/>
       </w:pPr>
       <w:r>
+        <w:lastRenderedPageBreak/>
         <w:t>3.</w:t>
       </w:r>
       <w:r>
@@ -873,7 +870,6 @@
           <w:sz w:val="26"/>
           <w:szCs w:val="26"/>
         </w:rPr>
-        <w:lastRenderedPageBreak/>
         <w:t xml:space="preserve">Link to the coding standards can be found here: </w:t>
       </w:r>
       <w:hyperlink r:id="rId6" w:history="1">
@@ -894,8 +890,6 @@
           <w:szCs w:val="26"/>
         </w:rPr>
       </w:pPr>
-      <w:bookmarkStart w:id="0" w:name="_GoBack"/>
-      <w:bookmarkEnd w:id="0"/>
     </w:p>
     <w:p>
       <w:pPr>

</xml_diff>